<commit_message>
menambahkan file LKPD 4.7 yang sudah direvisi kembali
</commit_message>
<xml_diff>
--- a/XII/Bindo/LEMBAR  KERJA PESERTA DIDIK XII 4.7 Cerpen.docx
+++ b/XII/Bindo/LEMBAR  KERJA PESERTA DIDIK XII 4.7 Cerpen.docx
@@ -1841,6 +1841,17 @@
     </w:p>
     <w:p>
       <w:pPr>
+        <w:ind w:left="142" w:hanging="131"/>
+        <w:jc w:val="both"/>
+        <w:rPr>
+          <w:sz w:val="32"/>
+          <w:szCs w:val="32"/>
+          <w:lang w:val="en-ID"/>
+        </w:rPr>
+      </w:pPr>
+    </w:p>
+    <w:p>
+      <w:pPr>
         <w:ind w:firstLine="720"/>
         <w:jc w:val="both"/>
         <w:rPr>
@@ -1869,6 +1880,26 @@
           <w:lang w:val="en-ID"/>
         </w:rPr>
       </w:pPr>
+      <w:r>
+        <w:rPr>
+          <w:sz w:val="32"/>
+          <w:szCs w:val="32"/>
+          <w:lang w:val="en-ID"/>
+        </w:rPr>
+        <w:lastRenderedPageBreak/>
+        <w:t>Pengisi rubrik penilaian</w:t>
+      </w:r>
+      <w:r>
+        <w:rPr>
+          <w:sz w:val="32"/>
+          <w:szCs w:val="32"/>
+          <w:lang w:val="en-ID"/>
+        </w:rPr>
+        <w:tab/>
+        <w:t>: Kayla Cheryl (20)</w:t>
+      </w:r>
+      <w:bookmarkStart w:id="0" w:name="_GoBack"/>
+      <w:bookmarkEnd w:id="0"/>
     </w:p>
     <w:tbl>
       <w:tblPr>
@@ -1904,7 +1935,6 @@
                 <w:szCs w:val="28"/>
                 <w:lang w:val="en-ID"/>
               </w:rPr>
-              <w:lastRenderedPageBreak/>
               <w:t>Unsur Pembangun</w:t>
             </w:r>
           </w:p>
@@ -2330,17 +2360,7 @@
                 <w:szCs w:val="28"/>
                 <w:lang w:val="en-ID"/>
               </w:rPr>
-              <w:t xml:space="preserve">“Itu jika kerusuhan ini terus berlanjut </w:t>
-            </w:r>
-            <w:r>
-              <w:rPr>
-                <w:color w:val="FF0000"/>
-                <w:sz w:val="28"/>
-                <w:szCs w:val="28"/>
-                <w:lang w:val="en-ID"/>
-              </w:rPr>
-              <w:lastRenderedPageBreak/>
-              <w:t xml:space="preserve">dan akhirnya menjadi </w:t>
+              <w:t xml:space="preserve">“Itu jika kerusuhan ini terus berlanjut dan akhirnya menjadi </w:t>
             </w:r>
             <w:r>
               <w:rPr>
@@ -2502,6 +2522,7 @@
                 <w:szCs w:val="28"/>
                 <w:lang w:val="en-ID"/>
               </w:rPr>
+              <w:lastRenderedPageBreak/>
               <w:t>diubah menjadi ya</w:t>
             </w:r>
             <w:r>
@@ -2518,16 +2539,7 @@
                 <w:szCs w:val="28"/>
                 <w:lang w:val="en-ID"/>
               </w:rPr>
-              <w:t xml:space="preserve">, yaitu </w:t>
-            </w:r>
-            <w:r>
-              <w:rPr>
-                <w:sz w:val="28"/>
-                <w:szCs w:val="28"/>
-                <w:lang w:val="en-ID"/>
-              </w:rPr>
-              <w:lastRenderedPageBreak/>
-              <w:t>“pemberontakan”.</w:t>
+              <w:t>, yaitu “pemberontakan”.</w:t>
             </w:r>
           </w:p>
         </w:tc>
@@ -2717,17 +2729,7 @@
                 <w:szCs w:val="32"/>
                 <w:lang w:val="en-ID"/>
               </w:rPr>
-              <w:t xml:space="preserve">   Dapatkah A</w:t>
-            </w:r>
-            <w:bookmarkStart w:id="0" w:name="_GoBack"/>
-            <w:bookmarkEnd w:id="0"/>
-            <w:r>
-              <w:rPr>
-                <w:sz w:val="32"/>
-                <w:szCs w:val="32"/>
-                <w:lang w:val="en-ID"/>
-              </w:rPr>
-              <w:t xml:space="preserve">nda menentukan nilai-nilai kehidupan </w:t>
+              <w:t xml:space="preserve">   Dapatkah Anda menentukan nilai-nilai kehidupan </w:t>
             </w:r>
             <w:r>
               <w:rPr>
@@ -3024,6 +3026,7 @@
                 <w:szCs w:val="32"/>
                 <w:lang w:val="en-ID"/>
               </w:rPr>
+              <w:lastRenderedPageBreak/>
               <w:t xml:space="preserve">    kehidupan dalam cerita pendek?</w:t>
             </w:r>
           </w:p>

</xml_diff>